<commit_message>
SSH + DNS + HTTP + Debug
</commit_message>
<xml_diff>
--- a/Planning DNS for Project.docx
+++ b/Planning DNS for Project.docx
@@ -34,6 +34,16 @@
         </w:rPr>
         <w:t>GROUP NAME:</w:t>
       </w:r>
+      <w:r>
+        <w:rPr>
+          <w:b/>
+          <w:bCs/>
+        </w:rPr>
+        <w:t xml:space="preserve"> </w:t>
+      </w:r>
+      <w:r>
+        <w:t>Cornflakes</w:t>
+      </w:r>
     </w:p>
     <w:p/>
     <w:p>
@@ -50,31 +60,42 @@
         </w:rPr>
         <w:t xml:space="preserve">THEME:  </w:t>
       </w:r>
-    </w:p>
-    <w:p>
-      <w:bookmarkStart w:id="0" w:name="_GoBack"/>
-      <w:bookmarkEnd w:id="0"/>
-    </w:p>
-    <w:p>
-      <w:pPr>
-        <w:rPr>
-          <w:b/>
-          <w:bCs/>
-        </w:rPr>
-      </w:pPr>
-      <w:r>
-        <w:rPr>
-          <w:b/>
-          <w:bCs/>
-        </w:rPr>
-        <w:t xml:space="preserve">DOMAIN and TLD: </w:t>
-      </w:r>
-      <w:r>
-        <w:rPr>
-          <w:b/>
-          <w:bCs/>
-        </w:rPr>
-        <w:tab/>
+      <w:r>
+        <w:t xml:space="preserve">Improving Cisco </w:t>
+      </w:r>
+      <w:proofErr w:type="spellStart"/>
+      <w:r>
+        <w:t>Parket</w:t>
+      </w:r>
+      <w:proofErr w:type="spellEnd"/>
+      <w:r>
+        <w:t xml:space="preserve"> Tracer</w:t>
+      </w:r>
+    </w:p>
+    <w:p/>
+    <w:p>
+      <w:pPr>
+        <w:rPr>
+          <w:b/>
+          <w:bCs/>
+        </w:rPr>
+      </w:pPr>
+      <w:r>
+        <w:rPr>
+          <w:b/>
+          <w:bCs/>
+        </w:rPr>
+        <w:t>DOMAIN and TLD:</w:t>
+      </w:r>
+      <w:r>
+        <w:rPr>
+          <w:b/>
+          <w:bCs/>
+        </w:rPr>
+        <w:t xml:space="preserve"> </w:t>
+      </w:r>
+      <w:r>
+        <w:t>cornflakes.com</w:t>
       </w:r>
     </w:p>
     <w:p>
@@ -100,10 +121,6 @@
     <w:p>
       <w:pPr>
         <w:ind w:left="720"/>
-        <w:rPr>
-          <w:b/>
-          <w:lang w:val="en-US"/>
-        </w:rPr>
       </w:pPr>
       <w:r>
         <w:rPr>
@@ -119,9 +136,45 @@
         </w:rPr>
         <w:t>:</w:t>
       </w:r>
-    </w:p>
-    <w:p>
-      <w:pPr>
+      <w:r>
+        <w:rPr>
+          <w:b/>
+          <w:lang w:val="en-US"/>
+        </w:rPr>
+        <w:t xml:space="preserve"> </w:t>
+      </w:r>
+      <w:r>
+        <w:rPr>
+          <w:b/>
+          <w:lang w:val="en-US"/>
+        </w:rPr>
+        <w:tab/>
+      </w:r>
+      <w:r>
+        <w:rPr>
+          <w:b/>
+          <w:lang w:val="en-US"/>
+        </w:rPr>
+        <w:tab/>
+      </w:r>
+      <w:r>
+        <w:t>eng.cornfla</w:t>
+      </w:r>
+      <w:r>
+        <w:t>kes.com</w:t>
+      </w:r>
+      <w:r>
+        <w:t xml:space="preserve"> </w:t>
+      </w:r>
+      <w:r>
+        <w:t>(Cyan)</w:t>
+      </w:r>
+    </w:p>
+    <w:p>
+      <w:pPr>
+        <w:tabs>
+          <w:tab w:val="left" w:pos="3060"/>
+        </w:tabs>
         <w:ind w:left="720"/>
         <w:rPr>
           <w:b/>
@@ -147,8 +200,70 @@
           <w:b/>
           <w:lang w:val="en-US"/>
         </w:rPr>
+        <w:t xml:space="preserve">           </w:t>
+      </w:r>
+      <w:r>
+        <w:t>admin</w:t>
+      </w:r>
+      <w:r>
+        <w:t>.cornflakes.com</w:t>
+      </w:r>
+      <w:r>
+        <w:t xml:space="preserve"> (Pink)</w:t>
+      </w:r>
+    </w:p>
+    <w:p>
+      <w:pPr>
+        <w:ind w:left="720"/>
+        <w:rPr>
+          <w:b/>
+          <w:lang w:val="en-US"/>
+        </w:rPr>
+      </w:pPr>
+      <w:r>
+        <w:rPr>
+          <w:b/>
+          <w:lang w:val="en-US"/>
+        </w:rPr>
+        <w:t>Marketing</w:t>
+      </w:r>
+      <w:r>
+        <w:rPr>
+          <w:b/>
+          <w:lang w:val="en-US"/>
+        </w:rPr>
+        <w:t>:</w:t>
+      </w:r>
+      <w:r>
+        <w:rPr>
+          <w:b/>
+          <w:lang w:val="en-US"/>
+        </w:rPr>
         <w:t xml:space="preserve"> </w:t>
       </w:r>
+      <w:r>
+        <w:rPr>
+          <w:b/>
+          <w:lang w:val="en-US"/>
+        </w:rPr>
+        <w:tab/>
+      </w:r>
+      <w:r>
+        <w:rPr>
+          <w:b/>
+          <w:lang w:val="en-US"/>
+        </w:rPr>
+        <w:tab/>
+      </w:r>
+      <w:r>
+        <w:t>market</w:t>
+      </w:r>
+      <w:r>
+        <w:t>.cornflakes.com</w:t>
+      </w:r>
+      <w:r>
+        <w:t xml:space="preserve"> (Green)</w:t>
+      </w:r>
     </w:p>
     <w:p>
       <w:pPr>
@@ -163,7 +278,7 @@
           <w:b/>
           <w:lang w:val="en-US"/>
         </w:rPr>
-        <w:t>Marketing</w:t>
+        <w:t>Manufacturing</w:t>
       </w:r>
       <w:r>
         <w:rPr>
@@ -179,45 +294,297 @@
         </w:rPr>
         <w:t xml:space="preserve"> </w:t>
       </w:r>
+      <w:r>
+        <w:rPr>
+          <w:b/>
+          <w:lang w:val="en-US"/>
+        </w:rPr>
+        <w:tab/>
+      </w:r>
+      <w:r>
+        <w:t>man</w:t>
+      </w:r>
+      <w:r>
+        <w:t>.cornflakes.com</w:t>
+      </w:r>
+      <w:r>
+        <w:t xml:space="preserve"> (Purple)</w:t>
+      </w:r>
     </w:p>
     <w:p>
       <w:pPr>
         <w:ind w:left="720"/>
         <w:rPr>
           <w:b/>
-          <w:lang w:val="en-US"/>
-        </w:rPr>
-      </w:pPr>
-      <w:r>
-        <w:rPr>
-          <w:b/>
-          <w:lang w:val="en-US"/>
-        </w:rPr>
-        <w:t>Manufacturing</w:t>
-      </w:r>
-      <w:r>
-        <w:rPr>
-          <w:b/>
-          <w:lang w:val="en-US"/>
+        </w:rPr>
+      </w:pPr>
+      <w:r>
+        <w:rPr>
+          <w:b/>
+        </w:rPr>
+        <w:t>SOHO</w:t>
+      </w:r>
+      <w:r>
+        <w:rPr>
+          <w:b/>
         </w:rPr>
         <w:t>:</w:t>
       </w:r>
       <w:r>
         <w:rPr>
           <w:b/>
-          <w:lang w:val="en-US"/>
         </w:rPr>
         <w:t xml:space="preserve"> </w:t>
       </w:r>
+      <w:r>
+        <w:rPr>
+          <w:b/>
+        </w:rPr>
+        <w:tab/>
+      </w:r>
+      <w:r>
+        <w:rPr>
+          <w:b/>
+        </w:rPr>
+        <w:tab/>
+      </w:r>
+      <w:r>
+        <w:rPr>
+          <w:b/>
+        </w:rPr>
+        <w:tab/>
+      </w:r>
+      <w:r>
+        <w:t>soho</w:t>
+      </w:r>
+      <w:r>
+        <w:t>.cornflakes.com</w:t>
+      </w:r>
+      <w:r>
+        <w:t xml:space="preserve"> (Orange)</w:t>
+      </w:r>
     </w:p>
     <w:p>
       <w:pPr>
         <w:ind w:left="720"/>
         <w:rPr>
           <w:b/>
-        </w:rPr>
-      </w:pPr>
-      <w:proofErr w:type="gramStart"/>
+          <w:lang w:val="en-US"/>
+        </w:rPr>
+      </w:pPr>
+      <w:r>
+        <w:rPr>
+          <w:b/>
+          <w:lang w:val="en-US"/>
+        </w:rPr>
+        <w:t>Amazon</w:t>
+      </w:r>
+      <w:r>
+        <w:rPr>
+          <w:b/>
+          <w:lang w:val="en-US"/>
+        </w:rPr>
+        <w:t>:</w:t>
+      </w:r>
+      <w:r>
+        <w:rPr>
+          <w:b/>
+          <w:lang w:val="en-US"/>
+        </w:rPr>
+        <w:t xml:space="preserve"> </w:t>
+      </w:r>
+      <w:r>
+        <w:rPr>
+          <w:b/>
+          <w:lang w:val="en-US"/>
+        </w:rPr>
+        <w:tab/>
+      </w:r>
+      <w:r>
+        <w:rPr>
+          <w:b/>
+          <w:lang w:val="en-US"/>
+        </w:rPr>
+        <w:tab/>
+      </w:r>
+      <w:r>
+        <w:t>amazon</w:t>
+      </w:r>
+      <w:r>
+        <w:t>.com</w:t>
+      </w:r>
+      <w:r>
+        <w:t xml:space="preserve"> (Yellow)</w:t>
+      </w:r>
+    </w:p>
+    <w:p>
+      <w:pPr>
+        <w:rPr>
+          <w:lang w:val="en-US"/>
+        </w:rPr>
+      </w:pPr>
+    </w:p>
+    <w:p>
+      <w:pPr>
+        <w:rPr>
+          <w:b/>
+          <w:bCs/>
+          <w:lang w:val="en-US"/>
+        </w:rPr>
+      </w:pPr>
+      <w:r>
+        <w:rPr>
+          <w:b/>
+          <w:bCs/>
+          <w:lang w:val="en-US"/>
+        </w:rPr>
+        <w:t>SERVERS:</w:t>
+      </w:r>
+    </w:p>
+    <w:p>
+      <w:pPr>
+        <w:ind w:left="720"/>
+        <w:rPr>
+          <w:b/>
+          <w:lang w:val="en-US"/>
+        </w:rPr>
+      </w:pPr>
+      <w:r>
+        <w:rPr>
+          <w:b/>
+          <w:lang w:val="en-US"/>
+        </w:rPr>
+        <w:t>Engineering:</w:t>
+      </w:r>
+      <w:r>
+        <w:rPr>
+          <w:b/>
+          <w:lang w:val="en-US"/>
+        </w:rPr>
+        <w:t xml:space="preserve"> </w:t>
+      </w:r>
+      <w:r>
+        <w:rPr>
+          <w:b/>
+          <w:lang w:val="en-US"/>
+        </w:rPr>
+        <w:tab/>
+      </w:r>
+      <w:r>
+        <w:rPr>
+          <w:b/>
+          <w:lang w:val="en-US"/>
+        </w:rPr>
+        <w:tab/>
+      </w:r>
+      <w:r>
+        <w:t>150.0.0.6</w:t>
+      </w:r>
+      <w:r>
+        <w:t xml:space="preserve"> : </w:t>
+      </w:r>
+      <w:r>
+        <w:t>255.255.192.0</w:t>
+      </w:r>
+    </w:p>
+    <w:p>
+      <w:pPr>
+        <w:ind w:left="720"/>
+        <w:rPr>
+          <w:b/>
+          <w:lang w:val="en-US"/>
+        </w:rPr>
+      </w:pPr>
+      <w:r>
+        <w:rPr>
+          <w:b/>
+          <w:lang w:val="en-US"/>
+        </w:rPr>
+        <w:t xml:space="preserve">Administration: </w:t>
+      </w:r>
+      <w:r>
+        <w:rPr>
+          <w:b/>
+          <w:lang w:val="en-US"/>
+        </w:rPr>
+        <w:tab/>
+      </w:r>
+      <w:r>
+        <w:t>150.0.0.5</w:t>
+      </w:r>
+      <w:r>
+        <w:t xml:space="preserve"> : </w:t>
+      </w:r>
+      <w:r>
+        <w:t>255.255.192.0</w:t>
+      </w:r>
+    </w:p>
+    <w:p>
+      <w:pPr>
+        <w:ind w:left="720"/>
+        <w:rPr>
+          <w:b/>
+          <w:lang w:val="en-US"/>
+        </w:rPr>
+      </w:pPr>
+      <w:r>
+        <w:rPr>
+          <w:b/>
+          <w:lang w:val="en-US"/>
+        </w:rPr>
+        <w:t xml:space="preserve">Marketing: </w:t>
+      </w:r>
+      <w:r>
+        <w:tab/>
+      </w:r>
+      <w:r>
+        <w:tab/>
+      </w:r>
+      <w:r>
+        <w:t>170.20.32.4</w:t>
+      </w:r>
+      <w:r>
+        <w:t xml:space="preserve"> : </w:t>
+      </w:r>
+      <w:r>
+        <w:t>255.255.224.0</w:t>
+      </w:r>
+      <w:r>
+        <w:t xml:space="preserve"> </w:t>
+      </w:r>
+    </w:p>
+    <w:p>
+      <w:pPr>
+        <w:ind w:left="720"/>
+        <w:rPr>
+          <w:b/>
+          <w:lang w:val="en-US"/>
+        </w:rPr>
+      </w:pPr>
+      <w:r>
+        <w:rPr>
+          <w:b/>
+          <w:lang w:val="en-US"/>
+        </w:rPr>
+        <w:t xml:space="preserve">Manufacturing: </w:t>
+      </w:r>
+      <w:r>
+        <w:tab/>
+      </w:r>
+      <w:r>
+        <w:t>200.1.1.18</w:t>
+      </w:r>
+      <w:r>
+        <w:t xml:space="preserve"> : </w:t>
+      </w:r>
+      <w:r>
+        <w:t>255.255.255.240</w:t>
+      </w:r>
+    </w:p>
+    <w:p>
+      <w:pPr>
+        <w:ind w:left="720"/>
+      </w:pPr>
       <w:r>
         <w:rPr>
           <w:b/>
@@ -228,91 +595,257 @@
         <w:rPr>
           <w:b/>
         </w:rPr>
-        <w:t> :</w:t>
-      </w:r>
-      <w:proofErr w:type="gramEnd"/>
-      <w:r>
-        <w:rPr>
-          <w:b/>
-        </w:rPr>
+        <w:t>:</w:t>
+      </w:r>
+      <w:r>
+        <w:tab/>
+      </w:r>
+      <w:r>
+        <w:tab/>
+      </w:r>
+      <w:r>
+        <w:tab/>
+      </w:r>
+      <w:r>
+        <w:t>192.168.50.5</w:t>
+      </w:r>
+      <w:r>
+        <w:t xml:space="preserve"> : </w:t>
+      </w:r>
+      <w:r>
+        <w:t>255.255.255.0</w:t>
+      </w:r>
+    </w:p>
+    <w:p>
+      <w:pPr>
+        <w:ind w:left="720"/>
+      </w:pPr>
+      <w:r>
+        <w:rPr>
+          <w:b/>
+          <w:lang w:val="en-US"/>
+        </w:rPr>
+        <w:t xml:space="preserve">Amazon: </w:t>
+      </w:r>
+      <w:r>
+        <w:rPr>
+          <w:b/>
+          <w:lang w:val="en-US"/>
+        </w:rPr>
+        <w:tab/>
+      </w:r>
+      <w:r>
+        <w:rPr>
+          <w:b/>
+          <w:lang w:val="en-US"/>
+        </w:rPr>
+        <w:tab/>
+      </w:r>
+      <w:r>
+        <w:t>13.225.191.2</w:t>
+      </w:r>
+      <w:r>
         <w:t xml:space="preserve"> </w:t>
       </w:r>
+      <w:r>
+        <w:t xml:space="preserve">: </w:t>
+      </w:r>
+      <w:r>
+        <w:t>255.255.255.0</w:t>
+      </w:r>
     </w:p>
     <w:p>
       <w:pPr>
         <w:ind w:left="720"/>
         <w:rPr>
           <w:b/>
-          <w:lang w:val="fr-CA"/>
-        </w:rPr>
-      </w:pPr>
-      <w:r>
-        <w:rPr>
-          <w:b/>
-          <w:lang w:val="fr-CA"/>
-        </w:rPr>
-        <w:t>Amazon</w:t>
-      </w:r>
-      <w:r>
-        <w:rPr>
-          <w:b/>
-          <w:lang w:val="fr-CA"/>
-        </w:rPr>
-        <w:t> :</w:t>
-      </w:r>
-      <w:r>
-        <w:rPr>
-          <w:b/>
-          <w:lang w:val="fr-CA"/>
-        </w:rPr>
+          <w:lang w:val="en-US"/>
+        </w:rPr>
+      </w:pPr>
+    </w:p>
+    <w:p>
+      <w:pPr>
+        <w:rPr>
+          <w:b/>
+          <w:lang w:val="en-US"/>
+        </w:rPr>
+      </w:pPr>
+      <w:r>
+        <w:rPr>
+          <w:b/>
+          <w:lang w:val="en-US"/>
+        </w:rPr>
+        <w:t>ROUTERS:</w:t>
+      </w:r>
+    </w:p>
+    <w:p>
+      <w:pPr>
+        <w:rPr>
+          <w:b/>
+          <w:lang w:val="en-US"/>
+        </w:rPr>
+      </w:pPr>
+      <w:r>
+        <w:rPr>
+          <w:b/>
+          <w:lang w:val="en-US"/>
+        </w:rPr>
+        <w:tab/>
+        <w:t xml:space="preserve">BR1 : </w:t>
+      </w:r>
+      <w:r>
+        <w:t>ssh.</w:t>
+      </w:r>
+      <w:r>
+        <w:t>market</w:t>
+      </w:r>
+      <w:r>
+        <w:t>.cornflakes.com</w:t>
+      </w:r>
+    </w:p>
+    <w:p>
+      <w:pPr>
+        <w:rPr>
+          <w:b/>
+          <w:lang w:val="en-US"/>
+        </w:rPr>
+      </w:pPr>
+      <w:r>
+        <w:rPr>
+          <w:b/>
+          <w:lang w:val="en-US"/>
+        </w:rPr>
+        <w:tab/>
+        <w:t xml:space="preserve">BR2 : </w:t>
+      </w:r>
+      <w:proofErr w:type="spellStart"/>
+      <w:r>
+        <w:t>ssh</w:t>
+      </w:r>
+      <w:proofErr w:type="spellEnd"/>
+      <w:r>
+        <w:t>.</w:t>
+      </w:r>
+      <w:r>
+        <w:t>man</w:t>
+      </w:r>
+      <w:r>
+        <w:t>.cornflakes.com</w:t>
+      </w:r>
+    </w:p>
+    <w:p>
+      <w:pPr>
+        <w:rPr>
+          <w:lang w:val="en-US"/>
+        </w:rPr>
+      </w:pPr>
+    </w:p>
+    <w:p>
+      <w:pPr>
+        <w:rPr>
+          <w:lang w:val="en-US"/>
+        </w:rPr>
+      </w:pPr>
+      <w:r>
+        <w:rPr>
+          <w:b/>
+          <w:bCs/>
+          <w:lang w:val="en-US"/>
+        </w:rPr>
+        <w:t>PRINTER</w:t>
+      </w:r>
+      <w:r>
+        <w:rPr>
+          <w:lang w:val="en-US"/>
+        </w:rPr>
+        <w:t>:</w:t>
+      </w:r>
+      <w:r>
+        <w:rPr>
+          <w:lang w:val="en-US"/>
+        </w:rPr>
+        <w:t xml:space="preserve"> printer.</w:t>
+      </w:r>
+      <w:r>
+        <w:t>admin</w:t>
+      </w:r>
+      <w:r>
+        <w:t>.cornflakes.com</w:t>
+      </w:r>
+      <w:r>
+        <w:t xml:space="preserve"> /</w:t>
+      </w:r>
+      <w:r>
         <w:t xml:space="preserve"> </w:t>
       </w:r>
-    </w:p>
-    <w:p>
-      <w:pPr>
-        <w:rPr>
-          <w:lang w:val="fr-CA"/>
-        </w:rPr>
-      </w:pPr>
-    </w:p>
-    <w:p>
-      <w:pPr>
-        <w:rPr>
-          <w:b/>
-          <w:bCs/>
-          <w:lang w:val="fr-CA"/>
-        </w:rPr>
-      </w:pPr>
-      <w:r>
-        <w:rPr>
-          <w:b/>
-          <w:bCs/>
-          <w:lang w:val="fr-CA"/>
-        </w:rPr>
-        <w:t>SERVERS:</w:t>
-      </w:r>
-    </w:p>
-    <w:p>
-      <w:pPr>
-        <w:rPr>
-          <w:lang w:val="fr-CA"/>
-        </w:rPr>
-      </w:pPr>
+      <w:r>
+        <w:t>150.0.64.4</w:t>
+      </w:r>
+      <w:r>
+        <w:t xml:space="preserve"> : 255.255.192.0</w:t>
+      </w:r>
+    </w:p>
+    <w:p>
+      <w:pPr>
+        <w:rPr>
+          <w:lang w:val="en-US"/>
+        </w:rPr>
+      </w:pPr>
+    </w:p>
+    <w:p>
+      <w:pPr>
+        <w:rPr>
+          <w:b/>
+          <w:bCs/>
+          <w:lang w:val="en-US"/>
+        </w:rPr>
+      </w:pPr>
+      <w:r>
+        <w:rPr>
+          <w:b/>
+          <w:bCs/>
+          <w:lang w:val="en-US"/>
+        </w:rPr>
+        <w:t>EMAIL addresses for:</w:t>
+      </w:r>
     </w:p>
     <w:p>
       <w:pPr>
         <w:ind w:left="720"/>
         <w:rPr>
           <w:b/>
-          <w:lang w:val="en-US"/>
-        </w:rPr>
-      </w:pPr>
-      <w:r>
-        <w:rPr>
-          <w:b/>
-          <w:lang w:val="en-US"/>
-        </w:rPr>
-        <w:t>Engineering:</w:t>
+          <w:bCs/>
+        </w:rPr>
+      </w:pPr>
+      <w:r>
+        <w:rPr>
+          <w:b/>
+          <w:bCs/>
+        </w:rPr>
+        <w:t xml:space="preserve">Sales Manager: </w:t>
+      </w:r>
+      <w:r>
+        <w:rPr>
+          <w:b/>
+          <w:bCs/>
+        </w:rPr>
+        <w:tab/>
+      </w:r>
+      <w:r>
+        <w:rPr>
+          <w:b/>
+          <w:bCs/>
+        </w:rPr>
+        <w:tab/>
+      </w:r>
+      <w:r>
+        <w:t>sales.manager@</w:t>
+      </w:r>
+      <w:r>
+        <w:t>market</w:t>
+      </w:r>
+      <w:r>
+        <w:t>.cornflakes.com</w:t>
       </w:r>
     </w:p>
     <w:p>
@@ -320,15 +853,36 @@
         <w:ind w:left="720"/>
         <w:rPr>
           <w:b/>
-          <w:lang w:val="en-US"/>
-        </w:rPr>
-      </w:pPr>
-      <w:r>
-        <w:rPr>
-          <w:b/>
-          <w:lang w:val="en-US"/>
-        </w:rPr>
-        <w:t xml:space="preserve">Administration: </w:t>
+          <w:bCs/>
+        </w:rPr>
+      </w:pPr>
+      <w:r>
+        <w:rPr>
+          <w:b/>
+          <w:bCs/>
+        </w:rPr>
+        <w:t>HR Manager:</w:t>
+      </w:r>
+      <w:r>
+        <w:t xml:space="preserve"> </w:t>
+      </w:r>
+      <w:r>
+        <w:tab/>
+      </w:r>
+      <w:r>
+        <w:tab/>
+      </w:r>
+      <w:r>
+        <w:tab/>
+      </w:r>
+      <w:r>
+        <w:t>hr</w:t>
+      </w:r>
+      <w:r>
+        <w:t>.manager@admin</w:t>
+      </w:r>
+      <w:r>
+        <w:t>.cornflakes.com</w:t>
       </w:r>
     </w:p>
     <w:p>
@@ -336,15 +890,38 @@
         <w:ind w:left="720"/>
         <w:rPr>
           <w:b/>
-          <w:lang w:val="en-US"/>
-        </w:rPr>
-      </w:pPr>
-      <w:r>
-        <w:rPr>
-          <w:b/>
-          <w:lang w:val="en-US"/>
-        </w:rPr>
-        <w:t xml:space="preserve">Marketing: </w:t>
+          <w:bCs/>
+        </w:rPr>
+      </w:pPr>
+      <w:r>
+        <w:rPr>
+          <w:b/>
+          <w:bCs/>
+        </w:rPr>
+        <w:t xml:space="preserve">Manufacturing Manager: </w:t>
+      </w:r>
+      <w:r>
+        <w:rPr>
+          <w:b/>
+          <w:bCs/>
+        </w:rPr>
+        <w:t xml:space="preserve"> </w:t>
+      </w:r>
+      <w:r>
+        <w:rPr>
+          <w:b/>
+          <w:bCs/>
+        </w:rPr>
+        <w:tab/>
+      </w:r>
+      <w:r>
+        <w:t>manufacture.manager@</w:t>
+      </w:r>
+      <w:r>
+        <w:t>man</w:t>
+      </w:r>
+      <w:r>
+        <w:t>.cornflakes.com</w:t>
       </w:r>
     </w:p>
     <w:p>
@@ -352,286 +929,55 @@
         <w:ind w:left="720"/>
         <w:rPr>
           <w:b/>
-          <w:lang w:val="en-US"/>
-        </w:rPr>
-      </w:pPr>
-      <w:r>
-        <w:rPr>
-          <w:b/>
-          <w:lang w:val="en-US"/>
-        </w:rPr>
-        <w:t xml:space="preserve">Manufacturing: </w:t>
-      </w:r>
-    </w:p>
-    <w:p>
-      <w:pPr>
-        <w:ind w:left="720"/>
-        <w:rPr>
-          <w:b/>
-        </w:rPr>
-      </w:pPr>
-      <w:proofErr w:type="gramStart"/>
-      <w:r>
-        <w:rPr>
-          <w:b/>
-        </w:rPr>
-        <w:t>SOHO :</w:t>
-      </w:r>
-      <w:proofErr w:type="gramEnd"/>
-      <w:r>
-        <w:rPr>
-          <w:b/>
+          <w:bCs/>
+        </w:rPr>
+      </w:pPr>
+      <w:r>
+        <w:rPr>
+          <w:b/>
+          <w:bCs/>
+        </w:rPr>
+        <w:t>IT helpdesk</w:t>
+      </w:r>
+      <w:r>
+        <w:rPr>
+          <w:b/>
+          <w:bCs/>
         </w:rPr>
         <w:t xml:space="preserve"> </w:t>
       </w:r>
-    </w:p>
-    <w:p>
-      <w:pPr>
-        <w:ind w:left="720"/>
-        <w:rPr>
-          <w:b/>
-          <w:lang w:val="fr-CA"/>
-        </w:rPr>
-      </w:pPr>
-      <w:r>
-        <w:rPr>
-          <w:b/>
-          <w:lang w:val="fr-CA"/>
-        </w:rPr>
-        <w:t>Amazon</w:t>
-      </w:r>
-      <w:r>
-        <w:rPr>
-          <w:b/>
-          <w:lang w:val="fr-CA"/>
-        </w:rPr>
-        <w:t> :</w:t>
-      </w:r>
-      <w:r>
-        <w:rPr>
-          <w:b/>
-          <w:lang w:val="fr-CA"/>
-        </w:rPr>
-        <w:t xml:space="preserve"> </w:t>
-      </w:r>
-    </w:p>
-    <w:p>
-      <w:pPr>
-        <w:rPr>
-          <w:lang w:val="fr-CA"/>
-        </w:rPr>
-      </w:pPr>
-    </w:p>
-    <w:p>
-      <w:pPr>
-        <w:rPr>
-          <w:lang w:val="fr-CA"/>
-        </w:rPr>
-      </w:pPr>
-      <w:r>
-        <w:rPr>
-          <w:b/>
-          <w:bCs/>
-          <w:lang w:val="fr-CA"/>
-        </w:rPr>
-        <w:t>PRINTER</w:t>
-      </w:r>
-      <w:r>
-        <w:rPr>
-          <w:lang w:val="fr-CA"/>
-        </w:rPr>
-        <w:t> :</w:t>
-      </w:r>
-    </w:p>
-    <w:p>
-      <w:pPr>
-        <w:rPr>
-          <w:lang w:val="fr-CA"/>
-        </w:rPr>
-      </w:pPr>
-    </w:p>
-    <w:p>
-      <w:pPr>
-        <w:ind w:left="720"/>
-        <w:rPr>
-          <w:b/>
-          <w:bCs/>
-          <w:lang w:val="fr-CA"/>
-        </w:rPr>
-      </w:pPr>
-      <w:r>
-        <w:rPr>
-          <w:b/>
-          <w:bCs/>
-          <w:lang w:val="fr-CA"/>
-        </w:rPr>
-        <w:t xml:space="preserve">EMAIL </w:t>
-      </w:r>
-      <w:proofErr w:type="spellStart"/>
-      <w:r>
-        <w:rPr>
-          <w:b/>
-          <w:bCs/>
-          <w:lang w:val="fr-CA"/>
-        </w:rPr>
-        <w:t>addresses</w:t>
-      </w:r>
-      <w:proofErr w:type="spellEnd"/>
-      <w:r>
-        <w:rPr>
-          <w:b/>
-          <w:bCs/>
-          <w:lang w:val="fr-CA"/>
-        </w:rPr>
-        <w:t xml:space="preserve"> for :</w:t>
-      </w:r>
-    </w:p>
-    <w:p>
-      <w:pPr>
-        <w:ind w:left="720"/>
-        <w:rPr>
-          <w:b/>
-          <w:bCs/>
-        </w:rPr>
-      </w:pPr>
-      <w:r>
-        <w:rPr>
-          <w:b/>
-          <w:bCs/>
-        </w:rPr>
-        <w:t>S</w:t>
-      </w:r>
-      <w:r>
-        <w:rPr>
-          <w:b/>
-          <w:bCs/>
-        </w:rPr>
-        <w:t xml:space="preserve">ales </w:t>
-      </w:r>
-      <w:r>
-        <w:rPr>
-          <w:b/>
-          <w:bCs/>
-        </w:rPr>
-        <w:t>M</w:t>
-      </w:r>
-      <w:r>
-        <w:rPr>
-          <w:b/>
-          <w:bCs/>
-        </w:rPr>
-        <w:t>anager</w:t>
-      </w:r>
-      <w:r>
-        <w:rPr>
-          <w:b/>
-          <w:bCs/>
-        </w:rPr>
-        <w:t>:</w:t>
-      </w:r>
-      <w:r>
-        <w:rPr>
-          <w:b/>
-          <w:bCs/>
-        </w:rPr>
-        <w:t xml:space="preserve"> </w:t>
-      </w:r>
-    </w:p>
-    <w:p>
-      <w:pPr>
-        <w:ind w:left="720"/>
-        <w:rPr>
-          <w:b/>
-          <w:bCs/>
-        </w:rPr>
-      </w:pPr>
-      <w:r>
-        <w:rPr>
-          <w:b/>
-          <w:bCs/>
-        </w:rPr>
-        <w:t>HR</w:t>
-      </w:r>
-      <w:r>
-        <w:rPr>
-          <w:b/>
-          <w:bCs/>
-        </w:rPr>
-        <w:t xml:space="preserve"> Manager:</w:t>
-      </w:r>
-    </w:p>
-    <w:p>
-      <w:pPr>
-        <w:ind w:left="720"/>
-        <w:rPr>
-          <w:b/>
-          <w:bCs/>
-        </w:rPr>
-      </w:pPr>
-      <w:r>
-        <w:rPr>
-          <w:b/>
-          <w:bCs/>
-        </w:rPr>
-        <w:t>M</w:t>
-      </w:r>
-      <w:r>
-        <w:rPr>
-          <w:b/>
-          <w:bCs/>
-        </w:rPr>
-        <w:t xml:space="preserve">anufacturing </w:t>
-      </w:r>
-      <w:r>
-        <w:rPr>
-          <w:b/>
-          <w:bCs/>
-        </w:rPr>
-        <w:t>M</w:t>
-      </w:r>
-      <w:r>
-        <w:rPr>
-          <w:b/>
-          <w:bCs/>
-        </w:rPr>
-        <w:t>anager</w:t>
-      </w:r>
-      <w:r>
-        <w:rPr>
-          <w:b/>
-          <w:bCs/>
-        </w:rPr>
-        <w:t>:</w:t>
-      </w:r>
-      <w:r>
-        <w:rPr>
-          <w:b/>
-          <w:bCs/>
-        </w:rPr>
-        <w:t xml:space="preserve"> </w:t>
-      </w:r>
-    </w:p>
-    <w:p>
-      <w:pPr>
-        <w:ind w:left="720"/>
-        <w:rPr>
-          <w:b/>
-          <w:bCs/>
-        </w:rPr>
-      </w:pPr>
-      <w:r>
-        <w:rPr>
-          <w:b/>
-          <w:bCs/>
-        </w:rPr>
-        <w:t>IT helpdesk</w:t>
-      </w:r>
-      <w:r>
-        <w:rPr>
-          <w:b/>
-          <w:bCs/>
-        </w:rPr>
-        <w:t>:</w:t>
+      <w:r>
+        <w:rPr>
+          <w:b/>
+          <w:bCs/>
+        </w:rPr>
+        <w:tab/>
+      </w:r>
+      <w:r>
+        <w:rPr>
+          <w:b/>
+          <w:bCs/>
+        </w:rPr>
+        <w:tab/>
+      </w:r>
+      <w:r>
+        <w:rPr>
+          <w:b/>
+          <w:bCs/>
+        </w:rPr>
+        <w:tab/>
+      </w:r>
+      <w:r>
+        <w:t>it</w:t>
+      </w:r>
+      <w:r>
+        <w:t>.help@</w:t>
+      </w:r>
+      <w:r>
+        <w:t>admin</w:t>
+      </w:r>
+      <w:r>
+        <w:t>.cornflakes.com</w:t>
       </w:r>
     </w:p>
     <w:sectPr>
@@ -1186,13 +1532,14 @@
   <w:style w:type="paragraph" w:default="1" w:styleId="Normal">
     <w:name w:val="Normal"/>
     <w:qFormat/>
+    <w:rsid w:val="00747403"/>
   </w:style>
-  <w:style w:type="character" w:default="1" w:styleId="DefaultParagraphFont">
+  <w:style w:type="character" w:default="1" w:styleId="Policepardfaut">
     <w:name w:val="Default Paragraph Font"/>
     <w:uiPriority w:val="1"/>
     <w:unhideWhenUsed/>
   </w:style>
-  <w:style w:type="table" w:default="1" w:styleId="TableNormal">
+  <w:style w:type="table" w:default="1" w:styleId="TableauNormal">
     <w:name w:val="Normal Table"/>
     <w:uiPriority w:val="99"/>
     <w:semiHidden/>
@@ -1207,15 +1554,15 @@
       </w:tblCellMar>
     </w:tblPr>
   </w:style>
-  <w:style w:type="numbering" w:default="1" w:styleId="NoList">
+  <w:style w:type="numbering" w:default="1" w:styleId="Aucuneliste">
     <w:name w:val="No List"/>
     <w:uiPriority w:val="99"/>
     <w:semiHidden/>
     <w:unhideWhenUsed/>
   </w:style>
-  <w:style w:type="table" w:styleId="TableGrid">
+  <w:style w:type="table" w:styleId="Grilledutableau">
     <w:name w:val="Table Grid"/>
-    <w:basedOn w:val="TableNormal"/>
+    <w:basedOn w:val="TableauNormal"/>
     <w:uiPriority w:val="39"/>
     <w:rsid w:val="00054F05"/>
     <w:tblPr>
@@ -1229,7 +1576,7 @@
       </w:tblBorders>
     </w:tblPr>
   </w:style>
-  <w:style w:type="paragraph" w:styleId="ListParagraph">
+  <w:style w:type="paragraph" w:styleId="Paragraphedeliste">
     <w:name w:val="List Paragraph"/>
     <w:basedOn w:val="Normal"/>
     <w:uiPriority w:val="34"/>
@@ -1539,4 +1886,278 @@
     </a:ext>
   </a:extLst>
 </a:theme>
+</file>
+
+<file path=customXml/item1.xml><?xml version="1.0" encoding="utf-8"?>
+<ct:contentTypeSchema xmlns:ct="http://schemas.microsoft.com/office/2006/metadata/contentType" xmlns:ma="http://schemas.microsoft.com/office/2006/metadata/properties/metaAttributes" ct:_="" ma:_="" ma:contentTypeName="Document" ma:contentTypeID="0x010100C0ED6F945901944AA4A16E19A84E4881" ma:contentTypeVersion="13" ma:contentTypeDescription="Crée un document." ma:contentTypeScope="" ma:versionID="7e066e390fb1bfec9493bb5dfa90b7ff">
+  <xsd:schema xmlns:xsd="http://www.w3.org/2001/XMLSchema" xmlns:xs="http://www.w3.org/2001/XMLSchema" xmlns:p="http://schemas.microsoft.com/office/2006/metadata/properties" xmlns:ns3="37d55968-d2d8-4301-ba26-174da3db601d" xmlns:ns4="bc14bb59-7e0d-4b16-872e-3598af13e3a8" targetNamespace="http://schemas.microsoft.com/office/2006/metadata/properties" ma:root="true" ma:fieldsID="a4d1f30d80413145504a4e2660cd8b5d" ns3:_="" ns4:_="">
+    <xsd:import namespace="37d55968-d2d8-4301-ba26-174da3db601d"/>
+    <xsd:import namespace="bc14bb59-7e0d-4b16-872e-3598af13e3a8"/>
+    <xsd:element name="properties">
+      <xsd:complexType>
+        <xsd:sequence>
+          <xsd:element name="documentManagement">
+            <xsd:complexType>
+              <xsd:all>
+                <xsd:element ref="ns3:MediaServiceMetadata" minOccurs="0"/>
+                <xsd:element ref="ns3:MediaServiceFastMetadata" minOccurs="0"/>
+                <xsd:element ref="ns3:MediaServiceAutoTags" minOccurs="0"/>
+                <xsd:element ref="ns3:MediaServiceOCR" minOccurs="0"/>
+                <xsd:element ref="ns3:MediaServiceGenerationTime" minOccurs="0"/>
+                <xsd:element ref="ns3:MediaServiceEventHashCode" minOccurs="0"/>
+                <xsd:element ref="ns3:MediaServiceDateTaken" minOccurs="0"/>
+                <xsd:element ref="ns3:MediaServiceLocation" minOccurs="0"/>
+                <xsd:element ref="ns4:SharedWithUsers" minOccurs="0"/>
+                <xsd:element ref="ns4:SharedWithDetails" minOccurs="0"/>
+                <xsd:element ref="ns4:SharingHintHash" minOccurs="0"/>
+                <xsd:element ref="ns3:MediaServiceAutoKeyPoints" minOccurs="0"/>
+                <xsd:element ref="ns3:MediaServiceKeyPoints" minOccurs="0"/>
+              </xsd:all>
+            </xsd:complexType>
+          </xsd:element>
+        </xsd:sequence>
+      </xsd:complexType>
+    </xsd:element>
+  </xsd:schema>
+  <xsd:schema xmlns:xsd="http://www.w3.org/2001/XMLSchema" xmlns:xs="http://www.w3.org/2001/XMLSchema" xmlns:dms="http://schemas.microsoft.com/office/2006/documentManagement/types" xmlns:pc="http://schemas.microsoft.com/office/infopath/2007/PartnerControls" targetNamespace="37d55968-d2d8-4301-ba26-174da3db601d" elementFormDefault="qualified">
+    <xsd:import namespace="http://schemas.microsoft.com/office/2006/documentManagement/types"/>
+    <xsd:import namespace="http://schemas.microsoft.com/office/infopath/2007/PartnerControls"/>
+    <xsd:element name="MediaServiceMetadata" ma:index="8" nillable="true" ma:displayName="MediaServiceMetadata" ma:hidden="true" ma:internalName="MediaServiceMetadata" ma:readOnly="true">
+      <xsd:simpleType>
+        <xsd:restriction base="dms:Note"/>
+      </xsd:simpleType>
+    </xsd:element>
+    <xsd:element name="MediaServiceFastMetadata" ma:index="9" nillable="true" ma:displayName="MediaServiceFastMetadata" ma:hidden="true" ma:internalName="MediaServiceFastMetadata" ma:readOnly="true">
+      <xsd:simpleType>
+        <xsd:restriction base="dms:Note"/>
+      </xsd:simpleType>
+    </xsd:element>
+    <xsd:element name="MediaServiceAutoTags" ma:index="10" nillable="true" ma:displayName="Tags" ma:internalName="MediaServiceAutoTags" ma:readOnly="true">
+      <xsd:simpleType>
+        <xsd:restriction base="dms:Text"/>
+      </xsd:simpleType>
+    </xsd:element>
+    <xsd:element name="MediaServiceOCR" ma:index="11" nillable="true" ma:displayName="Extracted Text" ma:internalName="MediaServiceOCR" ma:readOnly="true">
+      <xsd:simpleType>
+        <xsd:restriction base="dms:Note">
+          <xsd:maxLength value="255"/>
+        </xsd:restriction>
+      </xsd:simpleType>
+    </xsd:element>
+    <xsd:element name="MediaServiceGenerationTime" ma:index="12" nillable="true" ma:displayName="MediaServiceGenerationTime" ma:hidden="true" ma:internalName="MediaServiceGenerationTime" ma:readOnly="true">
+      <xsd:simpleType>
+        <xsd:restriction base="dms:Text"/>
+      </xsd:simpleType>
+    </xsd:element>
+    <xsd:element name="MediaServiceEventHashCode" ma:index="13" nillable="true" ma:displayName="MediaServiceEventHashCode" ma:hidden="true" ma:internalName="MediaServiceEventHashCode" ma:readOnly="true">
+      <xsd:simpleType>
+        <xsd:restriction base="dms:Text"/>
+      </xsd:simpleType>
+    </xsd:element>
+    <xsd:element name="MediaServiceDateTaken" ma:index="14" nillable="true" ma:displayName="MediaServiceDateTaken" ma:hidden="true" ma:internalName="MediaServiceDateTaken" ma:readOnly="true">
+      <xsd:simpleType>
+        <xsd:restriction base="dms:Text"/>
+      </xsd:simpleType>
+    </xsd:element>
+    <xsd:element name="MediaServiceLocation" ma:index="15" nillable="true" ma:displayName="Location" ma:internalName="MediaServiceLocation" ma:readOnly="true">
+      <xsd:simpleType>
+        <xsd:restriction base="dms:Text"/>
+      </xsd:simpleType>
+    </xsd:element>
+    <xsd:element name="MediaServiceAutoKeyPoints" ma:index="19" nillable="true" ma:displayName="MediaServiceAutoKeyPoints" ma:hidden="true" ma:internalName="MediaServiceAutoKeyPoints" ma:readOnly="true">
+      <xsd:simpleType>
+        <xsd:restriction base="dms:Note"/>
+      </xsd:simpleType>
+    </xsd:element>
+    <xsd:element name="MediaServiceKeyPoints" ma:index="20" nillable="true" ma:displayName="KeyPoints" ma:internalName="MediaServiceKeyPoints" ma:readOnly="true">
+      <xsd:simpleType>
+        <xsd:restriction base="dms:Note">
+          <xsd:maxLength value="255"/>
+        </xsd:restriction>
+      </xsd:simpleType>
+    </xsd:element>
+  </xsd:schema>
+  <xsd:schema xmlns:xsd="http://www.w3.org/2001/XMLSchema" xmlns:xs="http://www.w3.org/2001/XMLSchema" xmlns:dms="http://schemas.microsoft.com/office/2006/documentManagement/types" xmlns:pc="http://schemas.microsoft.com/office/infopath/2007/PartnerControls" targetNamespace="bc14bb59-7e0d-4b16-872e-3598af13e3a8" elementFormDefault="qualified">
+    <xsd:import namespace="http://schemas.microsoft.com/office/2006/documentManagement/types"/>
+    <xsd:import namespace="http://schemas.microsoft.com/office/infopath/2007/PartnerControls"/>
+    <xsd:element name="SharedWithUsers" ma:index="16" nillable="true" ma:displayName="Partagé avec" ma:internalName="SharedWithUsers" ma:readOnly="true">
+      <xsd:complexType>
+        <xsd:complexContent>
+          <xsd:extension base="dms:UserMulti">
+            <xsd:sequence>
+              <xsd:element name="UserInfo" minOccurs="0" maxOccurs="unbounded">
+                <xsd:complexType>
+                  <xsd:sequence>
+                    <xsd:element name="DisplayName" type="xsd:string" minOccurs="0"/>
+                    <xsd:element name="AccountId" type="dms:UserId" minOccurs="0" nillable="true"/>
+                    <xsd:element name="AccountType" type="xsd:string" minOccurs="0"/>
+                  </xsd:sequence>
+                </xsd:complexType>
+              </xsd:element>
+            </xsd:sequence>
+          </xsd:extension>
+        </xsd:complexContent>
+      </xsd:complexType>
+    </xsd:element>
+    <xsd:element name="SharedWithDetails" ma:index="17" nillable="true" ma:displayName="Partagé avec détails" ma:internalName="SharedWithDetails" ma:readOnly="true">
+      <xsd:simpleType>
+        <xsd:restriction base="dms:Note">
+          <xsd:maxLength value="255"/>
+        </xsd:restriction>
+      </xsd:simpleType>
+    </xsd:element>
+    <xsd:element name="SharingHintHash" ma:index="18" nillable="true" ma:displayName="Partage du hachage d’indicateur" ma:hidden="true" ma:internalName="SharingHintHash" ma:readOnly="true">
+      <xsd:simpleType>
+        <xsd:restriction base="dms:Text"/>
+      </xsd:simpleType>
+    </xsd:element>
+  </xsd:schema>
+  <xsd:schema xmlns="http://schemas.openxmlformats.org/package/2006/metadata/core-properties" xmlns:xsd="http://www.w3.org/2001/XMLSchema" xmlns:xsi="http://www.w3.org/2001/XMLSchema-instance" xmlns:dc="http://purl.org/dc/elements/1.1/" xmlns:dcterms="http://purl.org/dc/terms/" xmlns:odoc="http://schemas.microsoft.com/internal/obd" targetNamespace="http://schemas.openxmlformats.org/package/2006/metadata/core-properties" elementFormDefault="qualified" attributeFormDefault="unqualified" blockDefault="#all">
+    <xsd:import namespace="http://purl.org/dc/elements/1.1/" schemaLocation="http://dublincore.org/schemas/xmls/qdc/2003/04/02/dc.xsd"/>
+    <xsd:import namespace="http://purl.org/dc/terms/" schemaLocation="http://dublincore.org/schemas/xmls/qdc/2003/04/02/dcterms.xsd"/>
+    <xsd:element name="coreProperties" type="CT_coreProperties"/>
+    <xsd:complexType name="CT_coreProperties">
+      <xsd:all>
+        <xsd:element ref="dc:creator" minOccurs="0" maxOccurs="1"/>
+        <xsd:element ref="dcterms:created" minOccurs="0" maxOccurs="1"/>
+        <xsd:element ref="dc:identifier" minOccurs="0" maxOccurs="1"/>
+        <xsd:element name="contentType" minOccurs="0" maxOccurs="1" type="xsd:string" ma:index="0" ma:displayName="Type de contenu"/>
+        <xsd:element ref="dc:title" minOccurs="0" maxOccurs="1" ma:index="4" ma:displayName="Titre"/>
+        <xsd:element ref="dc:subject" minOccurs="0" maxOccurs="1"/>
+        <xsd:element ref="dc:description" minOccurs="0" maxOccurs="1"/>
+        <xsd:element name="keywords" minOccurs="0" maxOccurs="1" type="xsd:string"/>
+        <xsd:element ref="dc:language" minOccurs="0" maxOccurs="1"/>
+        <xsd:element name="category" minOccurs="0" maxOccurs="1" type="xsd:string"/>
+        <xsd:element name="version" minOccurs="0" maxOccurs="1" type="xsd:string"/>
+        <xsd:element name="revision" minOccurs="0" maxOccurs="1" type="xsd:string">
+          <xsd:annotation>
+            <xsd:documentation>
+                        This value indicates the number of saves or revisions. The application is responsible for updating this value after each revision.
+                    </xsd:documentation>
+          </xsd:annotation>
+        </xsd:element>
+        <xsd:element name="lastModifiedBy" minOccurs="0" maxOccurs="1" type="xsd:string"/>
+        <xsd:element ref="dcterms:modified" minOccurs="0" maxOccurs="1"/>
+        <xsd:element name="contentStatus" minOccurs="0" maxOccurs="1" type="xsd:string"/>
+      </xsd:all>
+    </xsd:complexType>
+  </xsd:schema>
+  <xs:schema xmlns:pc="http://schemas.microsoft.com/office/infopath/2007/PartnerControls" xmlns:xs="http://www.w3.org/2001/XMLSchema" targetNamespace="http://schemas.microsoft.com/office/infopath/2007/PartnerControls" elementFormDefault="qualified" attributeFormDefault="unqualified">
+    <xs:element name="Person">
+      <xs:complexType>
+        <xs:sequence>
+          <xs:element ref="pc:DisplayName" minOccurs="0"/>
+          <xs:element ref="pc:AccountId" minOccurs="0"/>
+          <xs:element ref="pc:AccountType" minOccurs="0"/>
+        </xs:sequence>
+      </xs:complexType>
+    </xs:element>
+    <xs:element name="DisplayName" type="xs:string"/>
+    <xs:element name="AccountId" type="xs:string"/>
+    <xs:element name="AccountType" type="xs:string"/>
+    <xs:element name="BDCAssociatedEntity">
+      <xs:complexType>
+        <xs:sequence>
+          <xs:element ref="pc:BDCEntity" minOccurs="0" maxOccurs="unbounded"/>
+        </xs:sequence>
+        <xs:attribute ref="pc:EntityNamespace"/>
+        <xs:attribute ref="pc:EntityName"/>
+        <xs:attribute ref="pc:SystemInstanceName"/>
+        <xs:attribute ref="pc:AssociationName"/>
+      </xs:complexType>
+    </xs:element>
+    <xs:attribute name="EntityNamespace" type="xs:string"/>
+    <xs:attribute name="EntityName" type="xs:string"/>
+    <xs:attribute name="SystemInstanceName" type="xs:string"/>
+    <xs:attribute name="AssociationName" type="xs:string"/>
+    <xs:element name="BDCEntity">
+      <xs:complexType>
+        <xs:sequence>
+          <xs:element ref="pc:EntityDisplayName" minOccurs="0"/>
+          <xs:element ref="pc:EntityInstanceReference" minOccurs="0"/>
+          <xs:element ref="pc:EntityId1" minOccurs="0"/>
+          <xs:element ref="pc:EntityId2" minOccurs="0"/>
+          <xs:element ref="pc:EntityId3" minOccurs="0"/>
+          <xs:element ref="pc:EntityId4" minOccurs="0"/>
+          <xs:element ref="pc:EntityId5" minOccurs="0"/>
+        </xs:sequence>
+      </xs:complexType>
+    </xs:element>
+    <xs:element name="EntityDisplayName" type="xs:string"/>
+    <xs:element name="EntityInstanceReference" type="xs:string"/>
+    <xs:element name="EntityId1" type="xs:string"/>
+    <xs:element name="EntityId2" type="xs:string"/>
+    <xs:element name="EntityId3" type="xs:string"/>
+    <xs:element name="EntityId4" type="xs:string"/>
+    <xs:element name="EntityId5" type="xs:string"/>
+    <xs:element name="Terms">
+      <xs:complexType>
+        <xs:sequence>
+          <xs:element ref="pc:TermInfo" minOccurs="0" maxOccurs="unbounded"/>
+        </xs:sequence>
+      </xs:complexType>
+    </xs:element>
+    <xs:element name="TermInfo">
+      <xs:complexType>
+        <xs:sequence>
+          <xs:element ref="pc:TermName" minOccurs="0"/>
+          <xs:element ref="pc:TermId" minOccurs="0"/>
+        </xs:sequence>
+      </xs:complexType>
+    </xs:element>
+    <xs:element name="TermName" type="xs:string"/>
+    <xs:element name="TermId" type="xs:string"/>
+  </xs:schema>
+</ct:contentTypeSchema>
+</file>
+
+<file path=customXml/item2.xml><?xml version="1.0" encoding="utf-8"?>
+<?mso-contentType ?>
+<FormTemplates xmlns="http://schemas.microsoft.com/sharepoint/v3/contenttype/forms">
+  <Display>DocumentLibraryForm</Display>
+  <Edit>DocumentLibraryForm</Edit>
+  <New>DocumentLibraryForm</New>
+</FormTemplates>
+</file>
+
+<file path=customXml/item3.xml><?xml version="1.0" encoding="utf-8"?>
+<p:properties xmlns:p="http://schemas.microsoft.com/office/2006/metadata/properties" xmlns:xsi="http://www.w3.org/2001/XMLSchema-instance" xmlns:pc="http://schemas.microsoft.com/office/infopath/2007/PartnerControls">
+  <documentManagement/>
+</p:properties>
+</file>
+
+<file path=customXml/itemProps1.xml><?xml version="1.0" encoding="utf-8"?>
+<ds:datastoreItem xmlns:ds="http://schemas.openxmlformats.org/officeDocument/2006/customXml" ds:itemID="{24CCC469-7476-4879-ADCF-D1CF1349ACA5}">
+  <ds:schemaRefs>
+    <ds:schemaRef ds:uri="http://schemas.microsoft.com/office/2006/metadata/contentType"/>
+    <ds:schemaRef ds:uri="http://schemas.microsoft.com/office/2006/metadata/properties/metaAttributes"/>
+    <ds:schemaRef ds:uri="http://www.w3.org/2001/XMLSchema"/>
+    <ds:schemaRef ds:uri="http://schemas.microsoft.com/office/2006/metadata/properties"/>
+    <ds:schemaRef ds:uri="37d55968-d2d8-4301-ba26-174da3db601d"/>
+    <ds:schemaRef ds:uri="bc14bb59-7e0d-4b16-872e-3598af13e3a8"/>
+    <ds:schemaRef ds:uri="http://schemas.microsoft.com/office/2006/documentManagement/types"/>
+    <ds:schemaRef ds:uri="http://schemas.microsoft.com/office/infopath/2007/PartnerControls"/>
+    <ds:schemaRef ds:uri="http://schemas.openxmlformats.org/package/2006/metadata/core-properties"/>
+    <ds:schemaRef ds:uri="http://purl.org/dc/elements/1.1/"/>
+    <ds:schemaRef ds:uri="http://purl.org/dc/terms/"/>
+    <ds:schemaRef ds:uri="http://schemas.microsoft.com/internal/obd"/>
+  </ds:schemaRefs>
+</ds:datastoreItem>
+</file>
+
+<file path=customXml/itemProps2.xml><?xml version="1.0" encoding="utf-8"?>
+<ds:datastoreItem xmlns:ds="http://schemas.openxmlformats.org/officeDocument/2006/customXml" ds:itemID="{E3F39104-BB7C-4D72-BA0F-4A4BBE577D2B}">
+  <ds:schemaRefs>
+    <ds:schemaRef ds:uri="http://schemas.microsoft.com/sharepoint/v3/contenttype/forms"/>
+  </ds:schemaRefs>
+</ds:datastoreItem>
+</file>
+
+<file path=customXml/itemProps3.xml><?xml version="1.0" encoding="utf-8"?>
+<ds:datastoreItem xmlns:ds="http://schemas.openxmlformats.org/officeDocument/2006/customXml" ds:itemID="{EBA5DF35-12F4-45FC-A650-191932C5A56B}">
+  <ds:schemaRefs>
+    <ds:schemaRef ds:uri="http://schemas.microsoft.com/office/2006/metadata/properties"/>
+    <ds:schemaRef ds:uri="http://schemas.microsoft.com/office/infopath/2007/PartnerControls"/>
+  </ds:schemaRefs>
+</ds:datastoreItem>
 </file>
</xml_diff>